<commit_message>
Updated Resume Fall 2020
</commit_message>
<xml_diff>
--- a/Miscelaneous/Resumes/BharatSrirangamResumevVII.docx
+++ b/Miscelaneous/Resumes/BharatSrirangamResumevVII.docx
@@ -20,7 +20,6 @@
           <w:lang w:val="pt-BR"/>
         </w:rPr>
       </w:pPr>
-      <w:proofErr w:type="spellStart"/>
       <w:r>
         <w:rPr>
           <w:rFonts w:ascii="Times New Roman" w:hAnsi="Times New Roman"/>
@@ -28,17 +27,7 @@
           <w:szCs w:val="32"/>
           <w:lang w:val="pt-BR"/>
         </w:rPr>
-        <w:t>Bharat</w:t>
-      </w:r>
-      <w:proofErr w:type="spellEnd"/>
-      <w:r>
-        <w:rPr>
-          <w:rFonts w:ascii="Times New Roman" w:hAnsi="Times New Roman"/>
-          <w:sz w:val="32"/>
-          <w:szCs w:val="32"/>
-          <w:lang w:val="pt-BR"/>
-        </w:rPr>
-        <w:t xml:space="preserve"> Srirangam</w:t>
+        <w:t>Bharat Srirangam</w:t>
       </w:r>
     </w:p>
     <w:p>
@@ -125,31 +114,7 @@
           <w:u w:val="single"/>
           <w:bdr w:val="none" w:sz="0" w:space="0" w:color="auto" w:frame="1"/>
         </w:rPr>
-        <w:t>Personal Website/</w:t>
-      </w:r>
-      <w:proofErr w:type="spellStart"/>
-      <w:r>
-        <w:rPr>
-          <w:rFonts w:ascii="inherit" w:hAnsi="inherit"/>
-          <w:color w:val="000000" w:themeColor="text1"/>
-          <w:sz w:val="22"/>
-          <w:szCs w:val="22"/>
-          <w:u w:val="single"/>
-          <w:bdr w:val="none" w:sz="0" w:space="0" w:color="auto" w:frame="1"/>
-        </w:rPr>
-        <w:t>Github</w:t>
-      </w:r>
-      <w:proofErr w:type="spellEnd"/>
-      <w:r>
-        <w:rPr>
-          <w:rFonts w:ascii="inherit" w:hAnsi="inherit"/>
-          <w:color w:val="000000" w:themeColor="text1"/>
-          <w:sz w:val="22"/>
-          <w:szCs w:val="22"/>
-          <w:u w:val="single"/>
-          <w:bdr w:val="none" w:sz="0" w:space="0" w:color="auto" w:frame="1"/>
-        </w:rPr>
-        <w:t>: bharatsrirangam.github.io</w:t>
+        <w:t>Personal Website/Github: bharatsrirangam.github.io</w:t>
       </w:r>
     </w:p>
     <w:p>
@@ -387,45 +352,25 @@
           <w:sz w:val="22"/>
           <w:szCs w:val="22"/>
         </w:rPr>
-        <w:t xml:space="preserve">      </w:t>
-      </w:r>
-      <w:proofErr w:type="gramStart"/>
-      <w:r>
-        <w:rPr>
-          <w:b/>
-          <w:iCs/>
-          <w:sz w:val="22"/>
-          <w:szCs w:val="22"/>
-        </w:rPr>
-        <w:t xml:space="preserve">  </w:t>
-      </w:r>
-      <w:r>
-        <w:rPr>
-          <w:b/>
-          <w:iCs/>
-          <w:sz w:val="22"/>
-          <w:szCs w:val="22"/>
-        </w:rPr>
-        <w:t xml:space="preserve"> </w:t>
-      </w:r>
-      <w:r>
-        <w:rPr>
-          <w:b/>
-          <w:iCs/>
-          <w:sz w:val="22"/>
-          <w:szCs w:val="22"/>
-        </w:rPr>
-        <w:t>(</w:t>
-      </w:r>
-      <w:proofErr w:type="gramEnd"/>
-      <w:r>
-        <w:rPr>
-          <w:b/>
-          <w:iCs/>
-          <w:sz w:val="22"/>
-          <w:szCs w:val="22"/>
-        </w:rPr>
-        <w:t xml:space="preserve">Expected Graduation </w:t>
+        <w:t xml:space="preserve">        </w:t>
+      </w:r>
+      <w:r>
+        <w:rPr>
+          <w:b/>
+          <w:iCs/>
+          <w:sz w:val="22"/>
+          <w:szCs w:val="22"/>
+        </w:rPr>
+        <w:t xml:space="preserve"> </w:t>
+      </w:r>
+      <w:r>
+        <w:rPr>
+          <w:b/>
+          <w:iCs/>
+          <w:sz w:val="22"/>
+          <w:szCs w:val="22"/>
+        </w:rPr>
+        <w:t xml:space="preserve">(Expected Graduation </w:t>
       </w:r>
       <w:r>
         <w:rPr>
@@ -718,6 +663,14 @@
           <w:sz w:val="22"/>
           <w:szCs w:val="22"/>
         </w:rPr>
+        <w:t xml:space="preserve"> (1 &amp; 2)</w:t>
+      </w:r>
+      <w:r>
+        <w:rPr>
+          <w:iCs/>
+          <w:sz w:val="22"/>
+          <w:szCs w:val="22"/>
+        </w:rPr>
         <w:t xml:space="preserve"> </w:t>
       </w:r>
       <w:r>
@@ -752,14 +705,6 @@
       </w:r>
       <w:r>
         <w:rPr>
-          <w:iCs/>
-          <w:sz w:val="22"/>
-          <w:szCs w:val="22"/>
-        </w:rPr>
-        <w:t xml:space="preserve">    </w:t>
-      </w:r>
-      <w:r>
-        <w:rPr>
           <w:sz w:val="22"/>
           <w:szCs w:val="22"/>
         </w:rPr>
@@ -810,7 +755,30 @@
           <w:sz w:val="22"/>
           <w:szCs w:val="22"/>
         </w:rPr>
-        <w:t xml:space="preserve"> Systems and Networks </w:t>
+        <w:t xml:space="preserve"> Systems and</w:t>
+      </w:r>
+      <w:r>
+        <w:rPr>
+          <w:iCs/>
+          <w:szCs w:val="22"/>
+        </w:rPr>
+        <w:t xml:space="preserve"> </w:t>
+      </w:r>
+      <w:r>
+        <w:rPr>
+          <w:iCs/>
+          <w:sz w:val="22"/>
+          <w:szCs w:val="22"/>
+        </w:rPr>
+        <w:t>Networks</w:t>
+      </w:r>
+      <w:r>
+        <w:rPr>
+          <w:iCs/>
+          <w:sz w:val="18"/>
+          <w:szCs w:val="22"/>
+        </w:rPr>
+        <w:t xml:space="preserve"> </w:t>
       </w:r>
       <w:r>
         <w:rPr>
@@ -822,15 +790,55 @@
       <w:r>
         <w:rPr>
           <w:iCs/>
-          <w:sz w:val="22"/>
-          <w:szCs w:val="22"/>
-        </w:rPr>
-        <w:t xml:space="preserve"> Probability and Statistics</w:t>
-      </w:r>
-      <w:r>
-        <w:rPr>
-          <w:iCs/>
-          <w:sz w:val="22"/>
+          <w:sz w:val="18"/>
+          <w:szCs w:val="22"/>
+        </w:rPr>
+        <w:t xml:space="preserve"> </w:t>
+      </w:r>
+      <w:r>
+        <w:rPr>
+          <w:iCs/>
+          <w:sz w:val="22"/>
+          <w:szCs w:val="22"/>
+        </w:rPr>
+        <w:t>Probability</w:t>
+      </w:r>
+      <w:r>
+        <w:rPr>
+          <w:iCs/>
+          <w:sz w:val="18"/>
+          <w:szCs w:val="22"/>
+        </w:rPr>
+        <w:t xml:space="preserve"> </w:t>
+      </w:r>
+      <w:r>
+        <w:rPr>
+          <w:iCs/>
+          <w:sz w:val="22"/>
+          <w:szCs w:val="22"/>
+        </w:rPr>
+        <w:t>and</w:t>
+      </w:r>
+      <w:r>
+        <w:rPr>
+          <w:iCs/>
+          <w:sz w:val="18"/>
+          <w:szCs w:val="22"/>
+        </w:rPr>
+        <w:t xml:space="preserve"> </w:t>
+      </w:r>
+      <w:r>
+        <w:rPr>
+          <w:iCs/>
+          <w:sz w:val="22"/>
+          <w:szCs w:val="22"/>
+        </w:rPr>
+        <w:t>Statistics</w:t>
+      </w:r>
+      <w:r>
+        <w:rPr>
+          <w:iCs/>
+          <w:sz w:val="18"/>
           <w:szCs w:val="22"/>
         </w:rPr>
         <w:t xml:space="preserve"> </w:t>
@@ -844,18 +852,43 @@
       </w:r>
       <w:r>
         <w:rPr>
-          <w:sz w:val="22"/>
-          <w:szCs w:val="22"/>
-        </w:rPr>
-        <w:t xml:space="preserve"> </w:t>
-      </w:r>
-      <w:r>
-        <w:rPr>
-          <w:iCs/>
-          <w:sz w:val="22"/>
-          <w:szCs w:val="22"/>
-        </w:rPr>
-        <w:t xml:space="preserve">Machine Learning </w:t>
+          <w:iCs/>
+          <w:sz w:val="22"/>
+          <w:szCs w:val="22"/>
+        </w:rPr>
+        <w:t xml:space="preserve"> </w:t>
+      </w:r>
+      <w:r>
+        <w:rPr>
+          <w:iCs/>
+          <w:sz w:val="22"/>
+          <w:szCs w:val="22"/>
+        </w:rPr>
+        <w:t>Machine</w:t>
+      </w:r>
+      <w:r>
+        <w:rPr>
+          <w:iCs/>
+          <w:sz w:val="18"/>
+          <w:szCs w:val="22"/>
+        </w:rPr>
+        <w:t xml:space="preserve"> </w:t>
+      </w:r>
+      <w:r>
+        <w:rPr>
+          <w:iCs/>
+          <w:sz w:val="22"/>
+          <w:szCs w:val="22"/>
+        </w:rPr>
+        <w:t>Learning</w:t>
+      </w:r>
+      <w:r>
+        <w:rPr>
+          <w:iCs/>
+          <w:sz w:val="18"/>
+          <w:szCs w:val="22"/>
+        </w:rPr>
+        <w:t xml:space="preserve"> </w:t>
       </w:r>
       <w:r>
         <w:rPr>
@@ -867,10 +900,18 @@
       <w:r>
         <w:rPr>
           <w:iCs/>
-          <w:sz w:val="22"/>
-          <w:szCs w:val="22"/>
-        </w:rPr>
-        <w:t xml:space="preserve"> Objects and Design</w:t>
+          <w:sz w:val="18"/>
+          <w:szCs w:val="22"/>
+        </w:rPr>
+        <w:t xml:space="preserve"> </w:t>
+      </w:r>
+      <w:r>
+        <w:rPr>
+          <w:iCs/>
+          <w:sz w:val="22"/>
+          <w:szCs w:val="22"/>
+        </w:rPr>
+        <w:t>Graph Theory</w:t>
       </w:r>
     </w:p>
     <w:p>
@@ -1364,25 +1405,7 @@
           <w:sz w:val="22"/>
           <w:szCs w:val="22"/>
         </w:rPr>
-        <w:t xml:space="preserve">d an automated End to End </w:t>
-      </w:r>
-      <w:proofErr w:type="spellStart"/>
-      <w:r>
-        <w:rPr>
-          <w:iCs/>
-          <w:sz w:val="22"/>
-          <w:szCs w:val="22"/>
-        </w:rPr>
-        <w:t>Serverless</w:t>
-      </w:r>
-      <w:proofErr w:type="spellEnd"/>
-      <w:r>
-        <w:rPr>
-          <w:iCs/>
-          <w:sz w:val="22"/>
-          <w:szCs w:val="22"/>
-        </w:rPr>
-        <w:t xml:space="preserve"> benefits service with Native AWS technologies in a .Net environment</w:t>
+        <w:t>d an automated End to End Serverless benefits service with Native AWS technologies in a .Net environment</w:t>
       </w:r>
     </w:p>
     <w:p>
@@ -1424,7 +1447,6 @@
         </w:rPr>
         <w:t xml:space="preserve"> </w:t>
       </w:r>
-      <w:proofErr w:type="spellStart"/>
       <w:r>
         <w:rPr>
           <w:iCs/>
@@ -1433,7 +1455,6 @@
         </w:rPr>
         <w:t>RestfulAPI</w:t>
       </w:r>
-      <w:proofErr w:type="spellEnd"/>
       <w:r>
         <w:rPr>
           <w:iCs/>
@@ -2269,7 +2290,6 @@
         </w:rPr>
         <w:t xml:space="preserve"> </w:t>
       </w:r>
-      <w:proofErr w:type="gramStart"/>
       <w:r>
         <w:rPr>
           <w:iCs/>
@@ -2278,7 +2298,6 @@
         </w:rPr>
         <w:t>Reducing</w:t>
       </w:r>
-      <w:proofErr w:type="gramEnd"/>
       <w:r>
         <w:rPr>
           <w:iCs/>
@@ -2550,7 +2569,6 @@
         </w:rPr>
         <w:t xml:space="preserve"> </w:t>
       </w:r>
-      <w:proofErr w:type="spellStart"/>
       <w:r>
         <w:rPr>
           <w:iCs/>
@@ -2559,7 +2577,6 @@
         </w:rPr>
         <w:t>Serverless</w:t>
       </w:r>
-      <w:proofErr w:type="spellEnd"/>
       <w:r>
         <w:rPr>
           <w:iCs/>
@@ -2696,7 +2713,6 @@
         </w:rPr>
         <w:t xml:space="preserve"> </w:t>
       </w:r>
-      <w:proofErr w:type="spellStart"/>
       <w:r>
         <w:rPr>
           <w:iCs/>
@@ -2737,7 +2753,6 @@
         </w:rPr>
         <w:t>pi</w:t>
       </w:r>
-      <w:proofErr w:type="spellEnd"/>
       <w:r>
         <w:rPr>
           <w:iCs/>
@@ -2882,7 +2897,6 @@
         </w:rPr>
         <w:t xml:space="preserve"> </w:t>
       </w:r>
-      <w:proofErr w:type="spellStart"/>
       <w:r>
         <w:rPr>
           <w:iCs/>
@@ -2905,16 +2919,7 @@
           <w:sz w:val="22"/>
           <w:szCs w:val="22"/>
         </w:rPr>
-        <w:t>s</w:t>
-      </w:r>
-      <w:proofErr w:type="spellEnd"/>
-      <w:r>
-        <w:rPr>
-          <w:iCs/>
-          <w:sz w:val="22"/>
-          <w:szCs w:val="22"/>
-        </w:rPr>
-        <w:t>/</w:t>
+        <w:t>s/</w:t>
       </w:r>
       <w:r>
         <w:rPr>
@@ -4828,7 +4833,6 @@
         </w:rPr>
         <w:t xml:space="preserve"> </w:t>
       </w:r>
-      <w:proofErr w:type="gramStart"/>
       <w:r>
         <w:rPr>
           <w:iCs/>
@@ -4843,16 +4847,7 @@
           <w:sz w:val="22"/>
           <w:szCs w:val="22"/>
         </w:rPr>
-        <w:t>QL</w:t>
-      </w:r>
-      <w:proofErr w:type="gramEnd"/>
-      <w:r>
-        <w:rPr>
-          <w:iCs/>
-          <w:sz w:val="22"/>
-          <w:szCs w:val="22"/>
-        </w:rPr>
-        <w:t>,</w:t>
+        <w:t>QL,</w:t>
       </w:r>
       <w:r>
         <w:rPr>
@@ -4886,7 +4881,6 @@
         </w:rPr>
         <w:t xml:space="preserve"> </w:t>
       </w:r>
-      <w:proofErr w:type="spellStart"/>
       <w:r>
         <w:rPr>
           <w:iCs/>
@@ -4895,7 +4889,6 @@
         </w:rPr>
         <w:t>Matlab</w:t>
       </w:r>
-      <w:proofErr w:type="spellEnd"/>
       <w:r>
         <w:rPr>
           <w:iCs/>
@@ -5086,7 +5079,6 @@
         </w:rPr>
         <w:t xml:space="preserve"> </w:t>
       </w:r>
-      <w:proofErr w:type="spellStart"/>
       <w:r>
         <w:rPr>
           <w:iCs/>
@@ -5095,7 +5087,6 @@
         </w:rPr>
         <w:t>Git</w:t>
       </w:r>
-      <w:proofErr w:type="spellEnd"/>
       <w:r>
         <w:rPr>
           <w:iCs/>
@@ -5118,7 +5109,6 @@
         </w:rPr>
         <w:t>JUnit/</w:t>
       </w:r>
-      <w:proofErr w:type="spellStart"/>
       <w:r>
         <w:rPr>
           <w:iCs/>
@@ -5127,7 +5117,6 @@
         </w:rPr>
         <w:t>Mockito</w:t>
       </w:r>
-      <w:proofErr w:type="spellEnd"/>
       <w:r>
         <w:rPr>
           <w:iCs/>
@@ -5202,7 +5191,6 @@
         </w:rPr>
         <w:t xml:space="preserve"> </w:t>
       </w:r>
-      <w:proofErr w:type="spellStart"/>
       <w:r>
         <w:rPr>
           <w:iCs/>
@@ -5211,7 +5199,6 @@
         </w:rPr>
         <w:t>Json</w:t>
       </w:r>
-      <w:proofErr w:type="spellEnd"/>
       <w:r>
         <w:rPr>
           <w:iCs/>
@@ -5234,36 +5221,16 @@
           <w:sz w:val="22"/>
           <w:szCs w:val="22"/>
         </w:rPr>
-        <w:t xml:space="preserve">Pandas, </w:t>
-      </w:r>
-      <w:proofErr w:type="spellStart"/>
-      <w:r>
-        <w:rPr>
-          <w:iCs/>
-          <w:sz w:val="22"/>
-          <w:szCs w:val="22"/>
-        </w:rPr>
-        <w:t>SciPy</w:t>
-      </w:r>
-      <w:proofErr w:type="spellEnd"/>
-      <w:r>
-        <w:rPr>
-          <w:iCs/>
-          <w:sz w:val="22"/>
-          <w:szCs w:val="22"/>
-        </w:rPr>
-        <w:t xml:space="preserve">, </w:t>
-      </w:r>
-      <w:proofErr w:type="spellStart"/>
-      <w:r>
-        <w:rPr>
-          <w:iCs/>
-          <w:sz w:val="22"/>
-          <w:szCs w:val="22"/>
-        </w:rPr>
-        <w:t>RestApis</w:t>
-      </w:r>
-      <w:proofErr w:type="spellEnd"/>
+        <w:t>Pandas, SciPy</w:t>
+      </w:r>
+      <w:r>
+        <w:rPr>
+          <w:iCs/>
+          <w:sz w:val="22"/>
+          <w:szCs w:val="22"/>
+        </w:rPr>
+        <w:t>, RestApis</w:t>
+      </w:r>
     </w:p>
     <w:p>
       <w:pPr>
@@ -5356,25 +5323,7 @@
           <w:sz w:val="22"/>
           <w:szCs w:val="22"/>
         </w:rPr>
-        <w:t xml:space="preserve">The </w:t>
-      </w:r>
-      <w:proofErr w:type="spellStart"/>
-      <w:r>
-        <w:rPr>
-          <w:iCs/>
-          <w:sz w:val="22"/>
-          <w:szCs w:val="22"/>
-        </w:rPr>
-        <w:t>Makery</w:t>
-      </w:r>
-      <w:proofErr w:type="spellEnd"/>
-      <w:r>
-        <w:rPr>
-          <w:iCs/>
-          <w:sz w:val="22"/>
-          <w:szCs w:val="22"/>
-        </w:rPr>
-        <w:t xml:space="preserve"> </w:t>
+        <w:t xml:space="preserve">The Makery </w:t>
       </w:r>
       <w:r>
         <w:rPr>
@@ -5576,7 +5525,6 @@
         </w:rPr>
         <w:t xml:space="preserve">: </w:t>
       </w:r>
-      <w:proofErr w:type="spellStart"/>
       <w:r>
         <w:rPr>
           <w:b/>
@@ -5586,7 +5534,6 @@
         </w:rPr>
         <w:t>LocationScores</w:t>
       </w:r>
-      <w:proofErr w:type="spellEnd"/>
       <w:r>
         <w:rPr>
           <w:b/>
@@ -5639,23 +5586,13 @@
           <w:szCs w:val="22"/>
         </w:rPr>
       </w:pPr>
-      <w:proofErr w:type="spellStart"/>
-      <w:r>
-        <w:rPr>
-          <w:iCs/>
-          <w:sz w:val="22"/>
-          <w:szCs w:val="22"/>
-        </w:rPr>
-        <w:t>LocationScores</w:t>
-      </w:r>
-      <w:proofErr w:type="spellEnd"/>
-      <w:r>
-        <w:rPr>
-          <w:iCs/>
-          <w:sz w:val="22"/>
-          <w:szCs w:val="22"/>
-        </w:rPr>
-        <w:t xml:space="preserve"> is a </w:t>
+      <w:r>
+        <w:rPr>
+          <w:iCs/>
+          <w:sz w:val="22"/>
+          <w:szCs w:val="22"/>
+        </w:rPr>
+        <w:t xml:space="preserve">LocationScores is a </w:t>
       </w:r>
       <w:r>
         <w:rPr>
@@ -6298,7 +6235,6 @@
         </w:rPr>
         <w:t xml:space="preserve"> Project] </w:t>
       </w:r>
-      <w:proofErr w:type="spellStart"/>
       <w:r>
         <w:rPr>
           <w:b/>
@@ -6308,7 +6244,6 @@
         </w:rPr>
         <w:t>FBMessengerEngine</w:t>
       </w:r>
-      <w:proofErr w:type="spellEnd"/>
       <w:r>
         <w:rPr>
           <w:b/>
@@ -6381,16 +6316,7 @@
           <w:szCs w:val="22"/>
         </w:rPr>
         <w:tab/>
-        <w:t xml:space="preserve">     </w:t>
-      </w:r>
-      <w:r>
-        <w:rPr>
-          <w:b/>
-          <w:iCs/>
-          <w:sz w:val="22"/>
-          <w:szCs w:val="22"/>
-        </w:rPr>
-        <w:t xml:space="preserve"> </w:t>
+        <w:t xml:space="preserve">   </w:t>
       </w:r>
       <w:r>
         <w:rPr>
@@ -6399,16 +6325,7 @@
           <w:sz w:val="22"/>
           <w:szCs w:val="22"/>
         </w:rPr>
-        <w:t xml:space="preserve">May </w:t>
-      </w:r>
-      <w:r>
-        <w:rPr>
-          <w:i/>
-          <w:iCs/>
-          <w:sz w:val="22"/>
-          <w:szCs w:val="22"/>
-        </w:rPr>
-        <w:t>2018</w:t>
+        <w:t>August 2019</w:t>
       </w:r>
       <w:r>
         <w:rPr>
@@ -6509,36 +6426,8 @@
           <w:sz w:val="22"/>
           <w:szCs w:val="22"/>
         </w:rPr>
-        <w:t xml:space="preserve">Conducted NLP Topic Analysis on conversations to create topic lists using Libraries such as </w:t>
-      </w:r>
-      <w:proofErr w:type="spellStart"/>
-      <w:r>
-        <w:rPr>
-          <w:iCs/>
-          <w:sz w:val="22"/>
-          <w:szCs w:val="22"/>
-        </w:rPr>
-        <w:t>gensim</w:t>
-      </w:r>
-      <w:proofErr w:type="spellEnd"/>
-      <w:r>
-        <w:rPr>
-          <w:iCs/>
-          <w:sz w:val="22"/>
-          <w:szCs w:val="22"/>
-        </w:rPr>
-        <w:t xml:space="preserve"> and </w:t>
-      </w:r>
-      <w:proofErr w:type="spellStart"/>
-      <w:r>
-        <w:rPr>
-          <w:iCs/>
-          <w:sz w:val="22"/>
-          <w:szCs w:val="22"/>
-        </w:rPr>
-        <w:t>nltk</w:t>
-      </w:r>
-      <w:proofErr w:type="spellEnd"/>
+        <w:t>Conducted NLP Topic Analysis on conversations to create topic lists using Libraries such as gensim and nltk</w:t>
+      </w:r>
     </w:p>
     <w:p>
       <w:pPr>
@@ -6582,11 +6471,17 @@
 
 <file path=word/comments.xml><?xml version="1.0" encoding="utf-8"?>
 <w:comments xmlns:wpc="http://schemas.microsoft.com/office/word/2010/wordprocessingCanvas" xmlns:mo="http://schemas.microsoft.com/office/mac/office/2008/main" xmlns:mc="http://schemas.openxmlformats.org/markup-compatibility/2006" xmlns:mv="urn:schemas-microsoft-com:mac:vml" xmlns:o="urn:schemas-microsoft-com:office:office" xmlns:r="http://schemas.openxmlformats.org/officeDocument/2006/relationships" xmlns:m="http://schemas.openxmlformats.org/officeDocument/2006/math" xmlns:v="urn:schemas-microsoft-com:vml" xmlns:wp14="http://schemas.microsoft.com/office/word/2010/wordprocessingDrawing" xmlns:wp="http://schemas.openxmlformats.org/drawingml/2006/wordprocessingDrawing" xmlns:w10="urn:schemas-microsoft-com:office:word" xmlns:w="http://schemas.openxmlformats.org/wordprocessingml/2006/main" xmlns:w14="http://schemas.microsoft.com/office/word/2010/wordml" xmlns:w15="http://schemas.microsoft.com/office/word/2012/wordml" xmlns:wpg="http://schemas.microsoft.com/office/word/2010/wordprocessingGroup" xmlns:wpi="http://schemas.microsoft.com/office/word/2010/wordprocessingInk" xmlns:wne="http://schemas.microsoft.com/office/word/2006/wordml" xmlns:wps="http://schemas.microsoft.com/office/word/2010/wordprocessingShape" mc:Ignorable="w14 w15 wp14">
-  <w:comment w:id="0" w:author="Srirangam, Bharat V" w:date="2019-08-13T13:04:00Z" w:initials="SBV">
+  <w:comment w:id="0" w:author="Srirangam, Bharat V" w:date="2019-09-17T10:40:00Z" w:initials="SBV">
     <w:p>
       <w:pPr>
         <w:pStyle w:val="CommentText"/>
       </w:pPr>
+      <w:r>
+        <w:rPr>
+          <w:rStyle w:val="CommentReference"/>
+        </w:rPr>
+        <w:annotationRef/>
+      </w:r>
       <w:r>
         <w:rPr>
           <w:rStyle w:val="CommentReference"/>
@@ -6611,7 +6506,7 @@
 
 <file path=word/commentsExtended.xml><?xml version="1.0" encoding="utf-8"?>
 <w15:commentsEx xmlns:wpc="http://schemas.microsoft.com/office/word/2010/wordprocessingCanvas" xmlns:mo="http://schemas.microsoft.com/office/mac/office/2008/main" xmlns:mc="http://schemas.openxmlformats.org/markup-compatibility/2006" xmlns:mv="urn:schemas-microsoft-com:mac:vml" xmlns:o="urn:schemas-microsoft-com:office:office" xmlns:r="http://schemas.openxmlformats.org/officeDocument/2006/relationships" xmlns:m="http://schemas.openxmlformats.org/officeDocument/2006/math" xmlns:v="urn:schemas-microsoft-com:vml" xmlns:wp14="http://schemas.microsoft.com/office/word/2010/wordprocessingDrawing" xmlns:wp="http://schemas.openxmlformats.org/drawingml/2006/wordprocessingDrawing" xmlns:w10="urn:schemas-microsoft-com:office:word" xmlns:w="http://schemas.openxmlformats.org/wordprocessingml/2006/main" xmlns:w14="http://schemas.microsoft.com/office/word/2010/wordml" xmlns:w15="http://schemas.microsoft.com/office/word/2012/wordml" xmlns:wpg="http://schemas.microsoft.com/office/word/2010/wordprocessingGroup" xmlns:wpi="http://schemas.microsoft.com/office/word/2010/wordprocessingInk" xmlns:wne="http://schemas.microsoft.com/office/word/2006/wordml" xmlns:wps="http://schemas.microsoft.com/office/word/2010/wordprocessingShape" mc:Ignorable="w14 w15 wp14">
-  <w15:commentEx w15:paraId="51F7D579" w15:done="0"/>
+  <w15:commentEx w15:paraId="676BCF03" w15:done="0"/>
 </w15:commentsEx>
 </file>
 
@@ -11064,7 +10959,7 @@
 </file>
 
 <file path=customXml/itemProps1.xml><?xml version="1.0" encoding="utf-8"?>
-<ds:datastoreItem xmlns:ds="http://schemas.openxmlformats.org/officeDocument/2006/customXml" ds:itemID="{875014E2-8105-534D-92C7-53753EB378B8}">
+<ds:datastoreItem xmlns:ds="http://schemas.openxmlformats.org/officeDocument/2006/customXml" ds:itemID="{DBB2BA08-BB88-C642-9E40-B60DE80F8A1E}">
   <ds:schemaRefs>
     <ds:schemaRef ds:uri="http://schemas.openxmlformats.org/officeDocument/2006/bibliography"/>
   </ds:schemaRefs>

</xml_diff>